<commit_message>
Halfway to user creation in backend
</commit_message>
<xml_diff>
--- a/Initial Set-up Notes.docx
+++ b/Initial Set-up Notes.docx
@@ -32,8 +32,6 @@
         </w:rPr>
         <w:t xml:space="preserve"> Environment:</w:t>
       </w:r>
-      <w:bookmarkStart w:id="0" w:name="_GoBack"/>
-      <w:bookmarkEnd w:id="0"/>
     </w:p>
     <w:p>
       <w:pPr>
@@ -532,7 +530,7 @@
           <w:lang w:val="en-US"/>
         </w:rPr>
       </w:pPr>
-      <w:hyperlink r:id="rId8" w:history="1">
+      <w:hyperlink r:id="rId8" w:anchor="metrics/replicaSet/6020328d309f827e6307dfec/explorer/eshop-database/categories/find" w:history="1">
         <w:r>
           <w:rPr>
             <w:rStyle w:val="Hyperlink"/>
@@ -1434,13 +1432,58 @@
     <w:p>
       <w:pPr>
         <w:pStyle w:val="ListParagraph"/>
-        <w:ind w:left="360"/>
-        <w:rPr>
-          <w:sz w:val="36"/>
-          <w:szCs w:val="36"/>
-          <w:lang w:val="en-US"/>
-        </w:rPr>
-      </w:pPr>
+        <w:numPr>
+          <w:ilvl w:val="0"/>
+          <w:numId w:val="1"/>
+        </w:numPr>
+        <w:rPr>
+          <w:sz w:val="36"/>
+          <w:szCs w:val="36"/>
+          <w:lang w:val="en-US"/>
+        </w:rPr>
+      </w:pPr>
+      <w:r>
+        <w:rPr>
+          <w:sz w:val="36"/>
+          <w:szCs w:val="36"/>
+          <w:lang w:val="en-US"/>
+        </w:rPr>
+        <w:t>To allow any other application server to use our application we should install a package with command:</w:t>
+      </w:r>
+    </w:p>
+    <w:p>
+      <w:pPr>
+        <w:pStyle w:val="ListParagraph"/>
+        <w:numPr>
+          <w:ilvl w:val="1"/>
+          <w:numId w:val="1"/>
+        </w:numPr>
+        <w:rPr>
+          <w:sz w:val="36"/>
+          <w:szCs w:val="36"/>
+          <w:lang w:val="en-US"/>
+        </w:rPr>
+      </w:pPr>
+      <w:proofErr w:type="spellStart"/>
+      <w:r>
+        <w:rPr>
+          <w:sz w:val="36"/>
+          <w:szCs w:val="36"/>
+          <w:lang w:val="en-US"/>
+        </w:rPr>
+        <w:t>npm</w:t>
+      </w:r>
+      <w:proofErr w:type="spellEnd"/>
+      <w:r>
+        <w:rPr>
+          <w:sz w:val="36"/>
+          <w:szCs w:val="36"/>
+          <w:lang w:val="en-US"/>
+        </w:rPr>
+        <w:t xml:space="preserve"> install cors</w:t>
+      </w:r>
+      <w:bookmarkStart w:id="0" w:name="_GoBack"/>
+      <w:bookmarkEnd w:id="0"/>
     </w:p>
     <w:p>
       <w:pPr>

</xml_diff>